<commit_message>
Almost finished Pamela's Dialogue.
</commit_message>
<xml_diff>
--- a/Documentation/Game Design Doc Template.docx
+++ b/Documentation/Game Design Doc Template.docx
@@ -24,7 +24,7 @@
           <w:sz w:val="48"/>
           <w:szCs w:val="48"/>
         </w:rPr>
-        <w:t>GAME NAME</w:t>
+        <w:t>Foe-mance</w:t>
       </w:r>
     </w:p>
     <w:p>
@@ -102,7 +102,7 @@
           <w:sz w:val="24"/>
           <w:szCs w:val="24"/>
         </w:rPr>
-        <w:t>Fantasy dating sim with some platforming elements.</w:t>
+        <w:t>Fantasy dating sim.</w:t>
       </w:r>
     </w:p>
     <w:p>
@@ -215,7 +215,43 @@
           <w:sz w:val="24"/>
           <w:szCs w:val="24"/>
         </w:rPr>
-        <w:t>There was a long-standing war in [fantasy world], and [our main character] was originally hired to take out the king’s 3 rival factions. However, the war quickly took a turn for the best, and relative peace was established: No one is going to kill each other anymore. Now, it is your job as diplomat to “take out” the faction’s leaders (on a date that is) and establish a more solid form a peace in the world.</w:t>
+        <w:t>There was a long-standing war in [fantasy world], and [our main character] was originally hired to take out the king’s 3 rival factions. However</w:t>
+      </w:r>
+      <w:r>
+        <w:rPr>
+          <w:rFonts w:ascii="Calibri" w:eastAsia="Calibri" w:hAnsi="Calibri" w:cs="Calibri"/>
+          <w:i/>
+          <w:sz w:val="24"/>
+          <w:szCs w:val="24"/>
+        </w:rPr>
+        <w:t>, a peace treaty was signed, and the war was put on standby</w:t>
+      </w:r>
+      <w:r>
+        <w:rPr>
+          <w:rFonts w:ascii="Calibri" w:eastAsia="Calibri" w:hAnsi="Calibri" w:cs="Calibri"/>
+          <w:i/>
+          <w:sz w:val="24"/>
+          <w:szCs w:val="24"/>
+        </w:rPr>
+        <w:t>. Now, it is your job as diplomat to “take out” the facti</w:t>
+      </w:r>
+      <w:r>
+        <w:rPr>
+          <w:rFonts w:ascii="Calibri" w:eastAsia="Calibri" w:hAnsi="Calibri" w:cs="Calibri"/>
+          <w:i/>
+          <w:sz w:val="24"/>
+          <w:szCs w:val="24"/>
+        </w:rPr>
+        <w:t>on’s leaders (on a date that is), and create a situation in which the war will end before the Treaty does</w:t>
+      </w:r>
+      <w:r>
+        <w:rPr>
+          <w:rFonts w:ascii="Calibri" w:eastAsia="Calibri" w:hAnsi="Calibri" w:cs="Calibri"/>
+          <w:i/>
+          <w:sz w:val="24"/>
+          <w:szCs w:val="24"/>
+        </w:rPr>
+        <w:t>.</w:t>
       </w:r>
     </w:p>
     <w:p>
@@ -621,7 +657,7 @@
           <w:sz w:val="28"/>
           <w:szCs w:val="28"/>
         </w:rPr>
-        <w:t>Atom (Moment-to-Moment): Platforming / Dialog tree.</w:t>
+        <w:t>Atom (Moment-to-Moment): Dialog tree.</w:t>
       </w:r>
     </w:p>
     <w:p>
@@ -673,234 +709,332 @@
           <w:szCs w:val="28"/>
         </w:rPr>
         <w:t xml:space="preserve">: </w:t>
+      </w:r>
+    </w:p>
+    <w:p>
+      <w:pPr>
+        <w:pBdr>
+          <w:top w:val="nil"/>
+          <w:left w:val="nil"/>
+          <w:bottom w:val="nil"/>
+          <w:right w:val="nil"/>
+          <w:between w:val="nil"/>
+        </w:pBdr>
+        <w:rPr>
+          <w:rFonts w:ascii="Calibri" w:eastAsia="Calibri" w:hAnsi="Calibri" w:cs="Calibri"/>
+          <w:i/>
+          <w:sz w:val="24"/>
+          <w:szCs w:val="24"/>
+        </w:rPr>
+      </w:pPr>
+    </w:p>
+    <w:p>
+      <w:pPr>
+        <w:pBdr>
+          <w:top w:val="nil"/>
+          <w:left w:val="nil"/>
+          <w:bottom w:val="nil"/>
+          <w:right w:val="nil"/>
+          <w:between w:val="nil"/>
+        </w:pBdr>
+        <w:rPr>
+          <w:rFonts w:ascii="Calibri" w:eastAsia="Calibri" w:hAnsi="Calibri" w:cs="Calibri"/>
+          <w:i/>
+          <w:sz w:val="28"/>
+          <w:szCs w:val="28"/>
+        </w:rPr>
+      </w:pPr>
+      <w:r>
+        <w:rPr>
+          <w:rFonts w:ascii="Calibri" w:eastAsia="Calibri" w:hAnsi="Calibri" w:cs="Calibri"/>
+          <w:sz w:val="28"/>
+          <w:szCs w:val="28"/>
+        </w:rPr>
+        <w:t>Campaign</w:t>
+      </w:r>
+      <w:r>
+        <w:rPr>
+          <w:rFonts w:ascii="Calibri" w:eastAsia="Calibri" w:hAnsi="Calibri" w:cs="Calibri"/>
+          <w:i/>
+          <w:sz w:val="28"/>
+          <w:szCs w:val="28"/>
+        </w:rPr>
+        <w:t>:</w:t>
+      </w:r>
+    </w:p>
+    <w:p>
+      <w:pPr>
+        <w:pBdr>
+          <w:top w:val="nil"/>
+          <w:left w:val="nil"/>
+          <w:bottom w:val="nil"/>
+          <w:right w:val="nil"/>
+          <w:between w:val="nil"/>
+        </w:pBdr>
+        <w:rPr>
+          <w:rFonts w:ascii="Calibri" w:eastAsia="Calibri" w:hAnsi="Calibri" w:cs="Calibri"/>
+          <w:sz w:val="28"/>
+          <w:szCs w:val="28"/>
+        </w:rPr>
+      </w:pPr>
+    </w:p>
+    <w:p>
+      <w:pPr>
+        <w:pBdr>
+          <w:top w:val="nil"/>
+          <w:left w:val="nil"/>
+          <w:bottom w:val="nil"/>
+          <w:right w:val="nil"/>
+          <w:between w:val="nil"/>
+        </w:pBdr>
+        <w:rPr>
+          <w:rFonts w:ascii="Calibri" w:eastAsia="Calibri" w:hAnsi="Calibri" w:cs="Calibri"/>
+          <w:i/>
+          <w:sz w:val="24"/>
+          <w:szCs w:val="24"/>
+        </w:rPr>
+      </w:pPr>
+      <w:r>
+        <w:rPr>
+          <w:rFonts w:ascii="Calibri" w:eastAsia="Calibri" w:hAnsi="Calibri" w:cs="Calibri"/>
+          <w:sz w:val="28"/>
+          <w:szCs w:val="28"/>
+        </w:rPr>
+        <w:t>Unique Gameplay Mechanic?:</w:t>
+      </w:r>
+      <w:r>
+        <w:rPr>
+          <w:rFonts w:ascii="Calibri" w:eastAsia="Calibri" w:hAnsi="Calibri" w:cs="Calibri"/>
+          <w:sz w:val="24"/>
+          <w:szCs w:val="24"/>
+        </w:rPr>
+        <w:t xml:space="preserve"> </w:t>
+      </w:r>
+      <w:r>
+        <w:rPr>
+          <w:rFonts w:ascii="Calibri" w:eastAsia="Calibri" w:hAnsi="Calibri" w:cs="Calibri"/>
+          <w:i/>
+          <w:sz w:val="24"/>
+          <w:szCs w:val="24"/>
+        </w:rPr>
+        <w:t>(not all games have UGMs, but if you do…)</w:t>
+      </w:r>
+    </w:p>
+    <w:p>
+      <w:pPr>
+        <w:pBdr>
+          <w:top w:val="nil"/>
+          <w:left w:val="nil"/>
+          <w:bottom w:val="nil"/>
+          <w:right w:val="nil"/>
+          <w:between w:val="nil"/>
+        </w:pBdr>
+        <w:rPr>
+          <w:rFonts w:ascii="Calibri" w:eastAsia="Calibri" w:hAnsi="Calibri" w:cs="Calibri"/>
+          <w:i/>
+          <w:sz w:val="24"/>
+          <w:szCs w:val="24"/>
+        </w:rPr>
+      </w:pPr>
+    </w:p>
+    <w:p>
+      <w:pPr>
+        <w:pBdr>
+          <w:top w:val="nil"/>
+          <w:left w:val="nil"/>
+          <w:bottom w:val="nil"/>
+          <w:right w:val="nil"/>
+          <w:between w:val="nil"/>
+        </w:pBdr>
+        <w:rPr>
+          <w:rFonts w:ascii="Calibri" w:eastAsia="Calibri" w:hAnsi="Calibri" w:cs="Calibri"/>
+          <w:sz w:val="28"/>
+          <w:szCs w:val="28"/>
+        </w:rPr>
+      </w:pPr>
+      <w:r>
+        <w:rPr>
+          <w:rFonts w:ascii="Calibri" w:eastAsia="Calibri" w:hAnsi="Calibri" w:cs="Calibri"/>
+          <w:sz w:val="28"/>
+          <w:szCs w:val="28"/>
+        </w:rPr>
+        <w:t>Win-States:</w:t>
+      </w:r>
+      <w:r>
+        <w:rPr>
+          <w:rFonts w:ascii="Calibri" w:eastAsia="Calibri" w:hAnsi="Calibri" w:cs="Calibri"/>
+          <w:sz w:val="28"/>
+          <w:szCs w:val="28"/>
+        </w:rPr>
+        <w:t xml:space="preserve"> </w:t>
+      </w:r>
+      <w:r>
+        <w:rPr>
+          <w:rFonts w:ascii="Calibri" w:eastAsia="Calibri" w:hAnsi="Calibri" w:cs="Calibri"/>
+          <w:sz w:val="28"/>
+          <w:szCs w:val="28"/>
+        </w:rPr>
+        <w:tab/>
+      </w:r>
+      <w:r>
+        <w:rPr>
+          <w:rFonts w:ascii="Calibri" w:eastAsia="Calibri" w:hAnsi="Calibri" w:cs="Calibri"/>
+          <w:sz w:val="28"/>
+          <w:szCs w:val="28"/>
+        </w:rPr>
+        <w:t>Successfully seduce the 3 faction leaders.</w:t>
+      </w:r>
+    </w:p>
+    <w:p>
+      <w:pPr>
+        <w:pBdr>
+          <w:top w:val="nil"/>
+          <w:left w:val="nil"/>
+          <w:bottom w:val="nil"/>
+          <w:right w:val="nil"/>
+          <w:between w:val="nil"/>
+        </w:pBdr>
+        <w:rPr>
+          <w:rFonts w:ascii="Calibri" w:eastAsia="Calibri" w:hAnsi="Calibri" w:cs="Calibri"/>
+          <w:sz w:val="28"/>
+          <w:szCs w:val="28"/>
+        </w:rPr>
+      </w:pPr>
+      <w:r>
+        <w:rPr>
+          <w:rFonts w:ascii="Calibri" w:eastAsia="Calibri" w:hAnsi="Calibri" w:cs="Calibri"/>
+          <w:sz w:val="28"/>
+          <w:szCs w:val="28"/>
+        </w:rPr>
+        <w:tab/>
+      </w:r>
+      <w:r>
+        <w:rPr>
+          <w:rFonts w:ascii="Calibri" w:eastAsia="Calibri" w:hAnsi="Calibri" w:cs="Calibri"/>
+          <w:sz w:val="28"/>
+          <w:szCs w:val="28"/>
+        </w:rPr>
+        <w:tab/>
+        <w:t>Successfully seduce at least 1 faction leader.</w:t>
+      </w:r>
+    </w:p>
+    <w:p>
+      <w:pPr>
+        <w:pBdr>
+          <w:top w:val="nil"/>
+          <w:left w:val="nil"/>
+          <w:bottom w:val="nil"/>
+          <w:right w:val="nil"/>
+          <w:between w:val="nil"/>
+        </w:pBdr>
+        <w:rPr>
+          <w:rFonts w:ascii="Calibri" w:eastAsia="Calibri" w:hAnsi="Calibri" w:cs="Calibri"/>
+          <w:i/>
+          <w:sz w:val="24"/>
+          <w:szCs w:val="24"/>
+        </w:rPr>
+      </w:pPr>
+    </w:p>
+    <w:p>
+      <w:pPr>
+        <w:pBdr>
+          <w:top w:val="nil"/>
+          <w:left w:val="nil"/>
+          <w:bottom w:val="nil"/>
+          <w:right w:val="nil"/>
+          <w:between w:val="nil"/>
+        </w:pBdr>
+        <w:rPr>
+          <w:rFonts w:ascii="Calibri" w:eastAsia="Calibri" w:hAnsi="Calibri" w:cs="Calibri"/>
+          <w:i/>
+          <w:sz w:val="24"/>
+          <w:szCs w:val="24"/>
+        </w:rPr>
+      </w:pPr>
+    </w:p>
+    <w:p>
+      <w:pPr>
+        <w:pBdr>
+          <w:top w:val="nil"/>
+          <w:left w:val="nil"/>
+          <w:bottom w:val="nil"/>
+          <w:right w:val="nil"/>
+          <w:between w:val="nil"/>
+        </w:pBdr>
+        <w:rPr>
+          <w:rFonts w:ascii="Calibri" w:eastAsia="Calibri" w:hAnsi="Calibri" w:cs="Calibri"/>
+          <w:sz w:val="28"/>
+          <w:szCs w:val="28"/>
+        </w:rPr>
+      </w:pPr>
+      <w:r>
+        <w:rPr>
+          <w:rFonts w:ascii="Calibri" w:eastAsia="Calibri" w:hAnsi="Calibri" w:cs="Calibri"/>
+          <w:sz w:val="28"/>
+          <w:szCs w:val="28"/>
+        </w:rPr>
+        <w:t>Fail-States:</w:t>
+      </w:r>
+      <w:r>
+        <w:rPr>
+          <w:rFonts w:ascii="Calibri" w:eastAsia="Calibri" w:hAnsi="Calibri" w:cs="Calibri"/>
+          <w:sz w:val="28"/>
+          <w:szCs w:val="28"/>
+        </w:rPr>
+        <w:t xml:space="preserve"> </w:t>
+      </w:r>
+      <w:r>
+        <w:rPr>
+          <w:rFonts w:ascii="Calibri" w:eastAsia="Calibri" w:hAnsi="Calibri" w:cs="Calibri"/>
+          <w:sz w:val="28"/>
+          <w:szCs w:val="28"/>
+        </w:rPr>
+        <w:tab/>
+      </w:r>
+      <w:r>
+        <w:rPr>
+          <w:rFonts w:ascii="Calibri" w:eastAsia="Calibri" w:hAnsi="Calibri" w:cs="Calibri"/>
+          <w:sz w:val="28"/>
+          <w:szCs w:val="28"/>
+        </w:rPr>
+        <w:t>Death.</w:t>
+      </w:r>
+    </w:p>
+    <w:p>
+      <w:pPr>
+        <w:pBdr>
+          <w:top w:val="nil"/>
+          <w:left w:val="nil"/>
+          <w:bottom w:val="nil"/>
+          <w:right w:val="nil"/>
+          <w:between w:val="nil"/>
+        </w:pBdr>
+        <w:rPr>
+          <w:rFonts w:ascii="Calibri" w:eastAsia="Calibri" w:hAnsi="Calibri" w:cs="Calibri"/>
+          <w:i/>
+          <w:sz w:val="24"/>
+          <w:szCs w:val="24"/>
+        </w:rPr>
+      </w:pPr>
+      <w:r>
+        <w:rPr>
+          <w:rFonts w:ascii="Calibri" w:eastAsia="Calibri" w:hAnsi="Calibri" w:cs="Calibri"/>
+          <w:sz w:val="28"/>
+          <w:szCs w:val="28"/>
+        </w:rPr>
+        <w:tab/>
+      </w:r>
+      <w:r>
+        <w:rPr>
+          <w:rFonts w:ascii="Calibri" w:eastAsia="Calibri" w:hAnsi="Calibri" w:cs="Calibri"/>
+          <w:sz w:val="28"/>
+          <w:szCs w:val="28"/>
+        </w:rPr>
+        <w:tab/>
+        <w:t>Fail to seduce any leaders before the Treaty ends.</w:t>
       </w:r>
       <w:bookmarkStart w:id="0" w:name="_GoBack"/>
       <w:bookmarkEnd w:id="0"/>
-    </w:p>
-    <w:p>
-      <w:pPr>
-        <w:pBdr>
-          <w:top w:val="nil"/>
-          <w:left w:val="nil"/>
-          <w:bottom w:val="nil"/>
-          <w:right w:val="nil"/>
-          <w:between w:val="nil"/>
-        </w:pBdr>
-        <w:rPr>
-          <w:rFonts w:ascii="Calibri" w:eastAsia="Calibri" w:hAnsi="Calibri" w:cs="Calibri"/>
-          <w:i/>
-          <w:sz w:val="24"/>
-          <w:szCs w:val="24"/>
-        </w:rPr>
-      </w:pPr>
-    </w:p>
-    <w:p>
-      <w:pPr>
-        <w:pBdr>
-          <w:top w:val="nil"/>
-          <w:left w:val="nil"/>
-          <w:bottom w:val="nil"/>
-          <w:right w:val="nil"/>
-          <w:between w:val="nil"/>
-        </w:pBdr>
-        <w:rPr>
-          <w:rFonts w:ascii="Calibri" w:eastAsia="Calibri" w:hAnsi="Calibri" w:cs="Calibri"/>
-          <w:i/>
-          <w:sz w:val="28"/>
-          <w:szCs w:val="28"/>
-        </w:rPr>
-      </w:pPr>
-      <w:r>
-        <w:rPr>
-          <w:rFonts w:ascii="Calibri" w:eastAsia="Calibri" w:hAnsi="Calibri" w:cs="Calibri"/>
-          <w:sz w:val="28"/>
-          <w:szCs w:val="28"/>
-        </w:rPr>
-        <w:t>Campaign</w:t>
-      </w:r>
-      <w:r>
-        <w:rPr>
-          <w:rFonts w:ascii="Calibri" w:eastAsia="Calibri" w:hAnsi="Calibri" w:cs="Calibri"/>
-          <w:i/>
-          <w:sz w:val="28"/>
-          <w:szCs w:val="28"/>
-        </w:rPr>
-        <w:t>:</w:t>
-      </w:r>
-    </w:p>
-    <w:p>
-      <w:pPr>
-        <w:pBdr>
-          <w:top w:val="nil"/>
-          <w:left w:val="nil"/>
-          <w:bottom w:val="nil"/>
-          <w:right w:val="nil"/>
-          <w:between w:val="nil"/>
-        </w:pBdr>
-        <w:rPr>
-          <w:rFonts w:ascii="Calibri" w:eastAsia="Calibri" w:hAnsi="Calibri" w:cs="Calibri"/>
-          <w:sz w:val="28"/>
-          <w:szCs w:val="28"/>
-        </w:rPr>
-      </w:pPr>
-    </w:p>
-    <w:p>
-      <w:pPr>
-        <w:pBdr>
-          <w:top w:val="nil"/>
-          <w:left w:val="nil"/>
-          <w:bottom w:val="nil"/>
-          <w:right w:val="nil"/>
-          <w:between w:val="nil"/>
-        </w:pBdr>
-        <w:rPr>
-          <w:rFonts w:ascii="Calibri" w:eastAsia="Calibri" w:hAnsi="Calibri" w:cs="Calibri"/>
-          <w:i/>
-          <w:sz w:val="24"/>
-          <w:szCs w:val="24"/>
-        </w:rPr>
-      </w:pPr>
-      <w:r>
-        <w:rPr>
-          <w:rFonts w:ascii="Calibri" w:eastAsia="Calibri" w:hAnsi="Calibri" w:cs="Calibri"/>
-          <w:sz w:val="28"/>
-          <w:szCs w:val="28"/>
-        </w:rPr>
-        <w:t>Unique Gameplay Mechanic?:</w:t>
-      </w:r>
-      <w:r>
-        <w:rPr>
-          <w:rFonts w:ascii="Calibri" w:eastAsia="Calibri" w:hAnsi="Calibri" w:cs="Calibri"/>
-          <w:sz w:val="24"/>
-          <w:szCs w:val="24"/>
-        </w:rPr>
-        <w:t xml:space="preserve"> </w:t>
-      </w:r>
-      <w:r>
-        <w:rPr>
-          <w:rFonts w:ascii="Calibri" w:eastAsia="Calibri" w:hAnsi="Calibri" w:cs="Calibri"/>
-          <w:i/>
-          <w:sz w:val="24"/>
-          <w:szCs w:val="24"/>
-        </w:rPr>
-        <w:t>(not all games have UGMs, but if you do…)</w:t>
-      </w:r>
-    </w:p>
-    <w:p>
-      <w:pPr>
-        <w:pBdr>
-          <w:top w:val="nil"/>
-          <w:left w:val="nil"/>
-          <w:bottom w:val="nil"/>
-          <w:right w:val="nil"/>
-          <w:between w:val="nil"/>
-        </w:pBdr>
-        <w:rPr>
-          <w:rFonts w:ascii="Calibri" w:eastAsia="Calibri" w:hAnsi="Calibri" w:cs="Calibri"/>
-          <w:i/>
-          <w:sz w:val="24"/>
-          <w:szCs w:val="24"/>
-        </w:rPr>
-      </w:pPr>
-    </w:p>
-    <w:p>
-      <w:pPr>
-        <w:pBdr>
-          <w:top w:val="nil"/>
-          <w:left w:val="nil"/>
-          <w:bottom w:val="nil"/>
-          <w:right w:val="nil"/>
-          <w:between w:val="nil"/>
-        </w:pBdr>
-        <w:rPr>
-          <w:rFonts w:ascii="Calibri" w:eastAsia="Calibri" w:hAnsi="Calibri" w:cs="Calibri"/>
-          <w:sz w:val="28"/>
-          <w:szCs w:val="28"/>
-        </w:rPr>
-      </w:pPr>
-      <w:r>
-        <w:rPr>
-          <w:rFonts w:ascii="Calibri" w:eastAsia="Calibri" w:hAnsi="Calibri" w:cs="Calibri"/>
-          <w:sz w:val="28"/>
-          <w:szCs w:val="28"/>
-        </w:rPr>
-        <w:t>Win-States:</w:t>
-      </w:r>
-      <w:r>
-        <w:rPr>
-          <w:rFonts w:ascii="Calibri" w:eastAsia="Calibri" w:hAnsi="Calibri" w:cs="Calibri"/>
-          <w:sz w:val="28"/>
-          <w:szCs w:val="28"/>
-        </w:rPr>
-        <w:t xml:space="preserve"> Successfully seduce the 3 faction leaders.</w:t>
-      </w:r>
-    </w:p>
-    <w:p>
-      <w:pPr>
-        <w:pBdr>
-          <w:top w:val="nil"/>
-          <w:left w:val="nil"/>
-          <w:bottom w:val="nil"/>
-          <w:right w:val="nil"/>
-          <w:between w:val="nil"/>
-        </w:pBdr>
-        <w:rPr>
-          <w:rFonts w:ascii="Calibri" w:eastAsia="Calibri" w:hAnsi="Calibri" w:cs="Calibri"/>
-          <w:i/>
-          <w:sz w:val="24"/>
-          <w:szCs w:val="24"/>
-        </w:rPr>
-      </w:pPr>
-    </w:p>
-    <w:p>
-      <w:pPr>
-        <w:pBdr>
-          <w:top w:val="nil"/>
-          <w:left w:val="nil"/>
-          <w:bottom w:val="nil"/>
-          <w:right w:val="nil"/>
-          <w:between w:val="nil"/>
-        </w:pBdr>
-        <w:rPr>
-          <w:rFonts w:ascii="Calibri" w:eastAsia="Calibri" w:hAnsi="Calibri" w:cs="Calibri"/>
-          <w:i/>
-          <w:sz w:val="24"/>
-          <w:szCs w:val="24"/>
-        </w:rPr>
-      </w:pPr>
-    </w:p>
-    <w:p>
-      <w:pPr>
-        <w:pBdr>
-          <w:top w:val="nil"/>
-          <w:left w:val="nil"/>
-          <w:bottom w:val="nil"/>
-          <w:right w:val="nil"/>
-          <w:between w:val="nil"/>
-        </w:pBdr>
-        <w:rPr>
-          <w:rFonts w:ascii="Calibri" w:eastAsia="Calibri" w:hAnsi="Calibri" w:cs="Calibri"/>
-          <w:i/>
-          <w:sz w:val="24"/>
-          <w:szCs w:val="24"/>
-        </w:rPr>
-      </w:pPr>
-      <w:r>
-        <w:rPr>
-          <w:rFonts w:ascii="Calibri" w:eastAsia="Calibri" w:hAnsi="Calibri" w:cs="Calibri"/>
-          <w:sz w:val="28"/>
-          <w:szCs w:val="28"/>
-        </w:rPr>
-        <w:t>Fail-States:</w:t>
-      </w:r>
-      <w:r>
-        <w:rPr>
-          <w:rFonts w:ascii="Calibri" w:eastAsia="Calibri" w:hAnsi="Calibri" w:cs="Calibri"/>
-          <w:sz w:val="28"/>
-          <w:szCs w:val="28"/>
-        </w:rPr>
-        <w:t xml:space="preserve"> Death.</w:t>
-      </w:r>
     </w:p>
     <w:p>
       <w:pPr>

</xml_diff>

<commit_message>
Updated Game Design Doc.
</commit_message>
<xml_diff>
--- a/Documentation/Game Design Doc Template.docx
+++ b/Documentation/Game Design Doc Template.docx
@@ -1,6 +1,6 @@
 
 <file path=word/document.xml><?xml version="1.0" encoding="utf-8"?>
-<w:document xmlns:wpc="http://schemas.microsoft.com/office/word/2010/wordprocessingCanvas" xmlns:cx="http://schemas.microsoft.com/office/drawing/2014/chartex" xmlns:cx1="http://schemas.microsoft.com/office/drawing/2015/9/8/chartex" xmlns:mc="http://schemas.openxmlformats.org/markup-compatibility/2006" xmlns:o="urn:schemas-microsoft-com:office:office" xmlns:r="http://schemas.openxmlformats.org/officeDocument/2006/relationships" xmlns:m="http://schemas.openxmlformats.org/officeDocument/2006/math" xmlns:v="urn:schemas-microsoft-com:vml" xmlns:wp14="http://schemas.microsoft.com/office/word/2010/wordprocessingDrawing" xmlns:wp="http://schemas.openxmlformats.org/drawingml/2006/wordprocessingDrawing" xmlns:w10="urn:schemas-microsoft-com:office:word" xmlns:w="http://schemas.openxmlformats.org/wordprocessingml/2006/main" xmlns:w14="http://schemas.microsoft.com/office/word/2010/wordml" xmlns:w15="http://schemas.microsoft.com/office/word/2012/wordml" xmlns:w16se="http://schemas.microsoft.com/office/word/2015/wordml/symex" xmlns:wpg="http://schemas.microsoft.com/office/word/2010/wordprocessingGroup" xmlns:wpi="http://schemas.microsoft.com/office/word/2010/wordprocessingInk" xmlns:wne="http://schemas.microsoft.com/office/word/2006/wordml" xmlns:wps="http://schemas.microsoft.com/office/word/2010/wordprocessingShape" mc:Ignorable="w14 w15 w16se wp14">
+<w:document xmlns:wpc="http://schemas.microsoft.com/office/word/2010/wordprocessingCanvas" xmlns:cx="http://schemas.microsoft.com/office/drawing/2014/chartex" xmlns:cx1="http://schemas.microsoft.com/office/drawing/2015/9/8/chartex" xmlns:cx2="http://schemas.microsoft.com/office/drawing/2015/10/21/chartex" xmlns:cx3="http://schemas.microsoft.com/office/drawing/2016/5/9/chartex" xmlns:cx4="http://schemas.microsoft.com/office/drawing/2016/5/10/chartex" xmlns:cx5="http://schemas.microsoft.com/office/drawing/2016/5/11/chartex" xmlns:cx6="http://schemas.microsoft.com/office/drawing/2016/5/12/chartex" xmlns:cx7="http://schemas.microsoft.com/office/drawing/2016/5/13/chartex" xmlns:cx8="http://schemas.microsoft.com/office/drawing/2016/5/14/chartex" xmlns:mc="http://schemas.openxmlformats.org/markup-compatibility/2006" xmlns:aink="http://schemas.microsoft.com/office/drawing/2016/ink" xmlns:am3d="http://schemas.microsoft.com/office/drawing/2017/model3d" xmlns:o="urn:schemas-microsoft-com:office:office" xmlns:r="http://schemas.openxmlformats.org/officeDocument/2006/relationships" xmlns:m="http://schemas.openxmlformats.org/officeDocument/2006/math" xmlns:v="urn:schemas-microsoft-com:vml" xmlns:wp14="http://schemas.microsoft.com/office/word/2010/wordprocessingDrawing" xmlns:wp="http://schemas.openxmlformats.org/drawingml/2006/wordprocessingDrawing" xmlns:w10="urn:schemas-microsoft-com:office:word" xmlns:w="http://schemas.openxmlformats.org/wordprocessingml/2006/main" xmlns:w14="http://schemas.microsoft.com/office/word/2010/wordml" xmlns:w15="http://schemas.microsoft.com/office/word/2012/wordml" xmlns:w16cid="http://schemas.microsoft.com/office/word/2016/wordml/cid" xmlns:w16se="http://schemas.microsoft.com/office/word/2015/wordml/symex" xmlns:wpg="http://schemas.microsoft.com/office/word/2010/wordprocessingGroup" xmlns:wpi="http://schemas.microsoft.com/office/word/2010/wordprocessingInk" xmlns:wne="http://schemas.microsoft.com/office/word/2006/wordml" xmlns:wps="http://schemas.microsoft.com/office/word/2010/wordprocessingShape" mc:Ignorable="w14 w15 w16se w16cid wp14">
   <w:body>
     <w:p>
       <w:pPr>
@@ -657,38 +657,70 @@
           <w:sz w:val="28"/>
           <w:szCs w:val="28"/>
         </w:rPr>
-        <w:t>Atom (Moment-to-Moment): Dialog tree.</w:t>
-      </w:r>
-    </w:p>
-    <w:p>
-      <w:pPr>
-        <w:pBdr>
-          <w:top w:val="nil"/>
-          <w:left w:val="nil"/>
-          <w:bottom w:val="nil"/>
-          <w:right w:val="nil"/>
-          <w:between w:val="nil"/>
-        </w:pBdr>
-        <w:rPr>
-          <w:rFonts w:ascii="Calibri" w:eastAsia="Calibri" w:hAnsi="Calibri" w:cs="Calibri"/>
-          <w:i/>
-          <w:sz w:val="24"/>
-          <w:szCs w:val="24"/>
-        </w:rPr>
-      </w:pPr>
-    </w:p>
-    <w:p>
-      <w:pPr>
-        <w:pBdr>
-          <w:top w:val="nil"/>
-          <w:left w:val="nil"/>
-          <w:bottom w:val="nil"/>
-          <w:right w:val="nil"/>
-          <w:between w:val="nil"/>
-        </w:pBdr>
-        <w:rPr>
-          <w:rFonts w:ascii="Calibri" w:eastAsia="Calibri" w:hAnsi="Calibri" w:cs="Calibri"/>
-          <w:i/>
+        <w:t xml:space="preserve">Atom (Moment-to-Moment): </w:t>
+      </w:r>
+      <w:r>
+        <w:rPr>
+          <w:rFonts w:ascii="Calibri" w:eastAsia="Calibri" w:hAnsi="Calibri" w:cs="Calibri"/>
+          <w:sz w:val="28"/>
+          <w:szCs w:val="28"/>
+        </w:rPr>
+        <w:t>Selecting a dialogue option.</w:t>
+      </w:r>
+      <w:r>
+        <w:rPr>
+          <w:rFonts w:ascii="Calibri" w:eastAsia="Calibri" w:hAnsi="Calibri" w:cs="Calibri"/>
+          <w:sz w:val="28"/>
+          <w:szCs w:val="28"/>
+        </w:rPr>
+        <w:t xml:space="preserve"> </w:t>
+      </w:r>
+      <w:r>
+        <w:rPr>
+          <w:rFonts w:ascii="Calibri" w:eastAsia="Calibri" w:hAnsi="Calibri" w:cs="Calibri"/>
+          <w:sz w:val="28"/>
+          <w:szCs w:val="28"/>
+        </w:rPr>
+        <w:t>Buying gifts. G</w:t>
+      </w:r>
+      <w:r>
+        <w:rPr>
+          <w:rFonts w:ascii="Calibri" w:eastAsia="Calibri" w:hAnsi="Calibri" w:cs="Calibri"/>
+          <w:sz w:val="28"/>
+          <w:szCs w:val="28"/>
+        </w:rPr>
+        <w:t>iving characters a gift.</w:t>
+      </w:r>
+    </w:p>
+    <w:p>
+      <w:pPr>
+        <w:pBdr>
+          <w:top w:val="nil"/>
+          <w:left w:val="nil"/>
+          <w:bottom w:val="nil"/>
+          <w:right w:val="nil"/>
+          <w:between w:val="nil"/>
+        </w:pBdr>
+        <w:rPr>
+          <w:rFonts w:ascii="Calibri" w:eastAsia="Calibri" w:hAnsi="Calibri" w:cs="Calibri"/>
+          <w:i/>
+          <w:sz w:val="24"/>
+          <w:szCs w:val="24"/>
+        </w:rPr>
+      </w:pPr>
+    </w:p>
+    <w:p>
+      <w:pPr>
+        <w:pBdr>
+          <w:top w:val="nil"/>
+          <w:left w:val="nil"/>
+          <w:bottom w:val="nil"/>
+          <w:right w:val="nil"/>
+          <w:between w:val="nil"/>
+        </w:pBdr>
+        <w:rPr>
+          <w:rFonts w:ascii="Calibri" w:eastAsia="Calibri" w:hAnsi="Calibri" w:cs="Calibri"/>
+          <w:iCs/>
           <w:sz w:val="28"/>
           <w:szCs w:val="28"/>
         </w:rPr>
@@ -710,36 +742,45 @@
         </w:rPr>
         <w:t xml:space="preserve">: </w:t>
       </w:r>
-    </w:p>
-    <w:p>
-      <w:pPr>
-        <w:pBdr>
-          <w:top w:val="nil"/>
-          <w:left w:val="nil"/>
-          <w:bottom w:val="nil"/>
-          <w:right w:val="nil"/>
-          <w:between w:val="nil"/>
-        </w:pBdr>
-        <w:rPr>
-          <w:rFonts w:ascii="Calibri" w:eastAsia="Calibri" w:hAnsi="Calibri" w:cs="Calibri"/>
-          <w:i/>
-          <w:sz w:val="24"/>
-          <w:szCs w:val="24"/>
-        </w:rPr>
-      </w:pPr>
-    </w:p>
-    <w:p>
-      <w:pPr>
-        <w:pBdr>
-          <w:top w:val="nil"/>
-          <w:left w:val="nil"/>
-          <w:bottom w:val="nil"/>
-          <w:right w:val="nil"/>
-          <w:between w:val="nil"/>
-        </w:pBdr>
-        <w:rPr>
-          <w:rFonts w:ascii="Calibri" w:eastAsia="Calibri" w:hAnsi="Calibri" w:cs="Calibri"/>
-          <w:i/>
+      <w:r>
+        <w:rPr>
+          <w:rFonts w:ascii="Calibri" w:eastAsia="Calibri" w:hAnsi="Calibri" w:cs="Calibri"/>
+          <w:iCs/>
+          <w:sz w:val="28"/>
+          <w:szCs w:val="28"/>
+        </w:rPr>
+        <w:t>Talking to a character.</w:t>
+      </w:r>
+    </w:p>
+    <w:p>
+      <w:pPr>
+        <w:pBdr>
+          <w:top w:val="nil"/>
+          <w:left w:val="nil"/>
+          <w:bottom w:val="nil"/>
+          <w:right w:val="nil"/>
+          <w:between w:val="nil"/>
+        </w:pBdr>
+        <w:rPr>
+          <w:rFonts w:ascii="Calibri" w:eastAsia="Calibri" w:hAnsi="Calibri" w:cs="Calibri"/>
+          <w:i/>
+          <w:sz w:val="24"/>
+          <w:szCs w:val="24"/>
+        </w:rPr>
+      </w:pPr>
+    </w:p>
+    <w:p>
+      <w:pPr>
+        <w:pBdr>
+          <w:top w:val="nil"/>
+          <w:left w:val="nil"/>
+          <w:bottom w:val="nil"/>
+          <w:right w:val="nil"/>
+          <w:between w:val="nil"/>
+        </w:pBdr>
+        <w:rPr>
+          <w:rFonts w:ascii="Calibri" w:eastAsia="Calibri" w:hAnsi="Calibri" w:cs="Calibri"/>
+          <w:iCs/>
           <w:sz w:val="28"/>
           <w:szCs w:val="28"/>
         </w:rPr>
@@ -761,45 +802,64 @@
         </w:rPr>
         <w:t>:</w:t>
       </w:r>
-    </w:p>
-    <w:p>
-      <w:pPr>
-        <w:pBdr>
-          <w:top w:val="nil"/>
-          <w:left w:val="nil"/>
-          <w:bottom w:val="nil"/>
-          <w:right w:val="nil"/>
-          <w:between w:val="nil"/>
-        </w:pBdr>
-        <w:rPr>
-          <w:rFonts w:ascii="Calibri" w:eastAsia="Calibri" w:hAnsi="Calibri" w:cs="Calibri"/>
-          <w:sz w:val="28"/>
-          <w:szCs w:val="28"/>
-        </w:rPr>
-      </w:pPr>
-    </w:p>
-    <w:p>
-      <w:pPr>
-        <w:pBdr>
-          <w:top w:val="nil"/>
-          <w:left w:val="nil"/>
-          <w:bottom w:val="nil"/>
-          <w:right w:val="nil"/>
-          <w:between w:val="nil"/>
-        </w:pBdr>
-        <w:rPr>
-          <w:rFonts w:ascii="Calibri" w:eastAsia="Calibri" w:hAnsi="Calibri" w:cs="Calibri"/>
-          <w:i/>
-          <w:sz w:val="24"/>
-          <w:szCs w:val="24"/>
-        </w:rPr>
-      </w:pPr>
-      <w:r>
-        <w:rPr>
-          <w:rFonts w:ascii="Calibri" w:eastAsia="Calibri" w:hAnsi="Calibri" w:cs="Calibri"/>
-          <w:sz w:val="28"/>
-          <w:szCs w:val="28"/>
-        </w:rPr>
+      <w:r>
+        <w:rPr>
+          <w:rFonts w:ascii="Calibri" w:eastAsia="Calibri" w:hAnsi="Calibri" w:cs="Calibri"/>
+          <w:i/>
+          <w:sz w:val="28"/>
+          <w:szCs w:val="28"/>
+        </w:rPr>
+        <w:t xml:space="preserve"> </w:t>
+      </w:r>
+      <w:r>
+        <w:rPr>
+          <w:rFonts w:ascii="Calibri" w:eastAsia="Calibri" w:hAnsi="Calibri" w:cs="Calibri"/>
+          <w:iCs/>
+          <w:sz w:val="28"/>
+          <w:szCs w:val="28"/>
+        </w:rPr>
+        <w:t>Successfully seducing one/all of the characters.</w:t>
+      </w:r>
+    </w:p>
+    <w:p>
+      <w:pPr>
+        <w:pBdr>
+          <w:top w:val="nil"/>
+          <w:left w:val="nil"/>
+          <w:bottom w:val="nil"/>
+          <w:right w:val="nil"/>
+          <w:between w:val="nil"/>
+        </w:pBdr>
+        <w:rPr>
+          <w:rFonts w:ascii="Calibri" w:eastAsia="Calibri" w:hAnsi="Calibri" w:cs="Calibri"/>
+          <w:sz w:val="28"/>
+          <w:szCs w:val="28"/>
+        </w:rPr>
+      </w:pPr>
+    </w:p>
+    <w:p>
+      <w:pPr>
+        <w:pBdr>
+          <w:top w:val="nil"/>
+          <w:left w:val="nil"/>
+          <w:bottom w:val="nil"/>
+          <w:right w:val="nil"/>
+          <w:between w:val="nil"/>
+        </w:pBdr>
+        <w:rPr>
+          <w:rFonts w:ascii="Calibri" w:eastAsia="Calibri" w:hAnsi="Calibri" w:cs="Calibri"/>
+          <w:i/>
+          <w:sz w:val="24"/>
+          <w:szCs w:val="24"/>
+        </w:rPr>
+      </w:pPr>
+      <w:r>
+        <w:rPr>
+          <w:rFonts w:ascii="Calibri" w:eastAsia="Calibri" w:hAnsi="Calibri" w:cs="Calibri"/>
+          <w:sz w:val="28"/>
+          <w:szCs w:val="28"/>
+        </w:rPr>
+        <w:lastRenderedPageBreak/>
         <w:t>Unique Gameplay Mechanic?:</w:t>
       </w:r>
       <w:r>
@@ -818,6 +878,68 @@
           <w:szCs w:val="24"/>
         </w:rPr>
         <w:t>(not all games have UGMs, but if you do…)</w:t>
+      </w:r>
+    </w:p>
+    <w:p>
+      <w:pPr>
+        <w:pStyle w:val="ListParagraph"/>
+        <w:numPr>
+          <w:ilvl w:val="0"/>
+          <w:numId w:val="4"/>
+        </w:numPr>
+        <w:pBdr>
+          <w:top w:val="nil"/>
+          <w:left w:val="nil"/>
+          <w:bottom w:val="nil"/>
+          <w:right w:val="nil"/>
+          <w:between w:val="nil"/>
+        </w:pBdr>
+        <w:rPr>
+          <w:rFonts w:ascii="Calibri" w:eastAsia="Calibri" w:hAnsi="Calibri" w:cs="Calibri"/>
+          <w:i/>
+          <w:sz w:val="24"/>
+          <w:szCs w:val="24"/>
+        </w:rPr>
+      </w:pPr>
+      <w:r>
+        <w:rPr>
+          <w:rFonts w:ascii="Calibri" w:eastAsia="Calibri" w:hAnsi="Calibri" w:cs="Calibri"/>
+          <w:iCs/>
+          <w:sz w:val="24"/>
+          <w:szCs w:val="24"/>
+        </w:rPr>
+        <w:t>Buying gifts.</w:t>
+      </w:r>
+    </w:p>
+    <w:p>
+      <w:pPr>
+        <w:pStyle w:val="ListParagraph"/>
+        <w:numPr>
+          <w:ilvl w:val="0"/>
+          <w:numId w:val="4"/>
+        </w:numPr>
+        <w:pBdr>
+          <w:top w:val="nil"/>
+          <w:left w:val="nil"/>
+          <w:bottom w:val="nil"/>
+          <w:right w:val="nil"/>
+          <w:between w:val="nil"/>
+        </w:pBdr>
+        <w:rPr>
+          <w:rFonts w:ascii="Calibri" w:eastAsia="Calibri" w:hAnsi="Calibri" w:cs="Calibri"/>
+          <w:i/>
+          <w:sz w:val="24"/>
+          <w:szCs w:val="24"/>
+        </w:rPr>
+      </w:pPr>
+      <w:r>
+        <w:rPr>
+          <w:rFonts w:ascii="Calibri" w:eastAsia="Calibri" w:hAnsi="Calibri" w:cs="Calibri"/>
+          <w:iCs/>
+          <w:sz w:val="24"/>
+          <w:szCs w:val="24"/>
+        </w:rPr>
+        <w:t>Time limit.</w:t>
       </w:r>
     </w:p>
     <w:p>
@@ -946,23 +1068,6 @@
         </w:pBdr>
         <w:rPr>
           <w:rFonts w:ascii="Calibri" w:eastAsia="Calibri" w:hAnsi="Calibri" w:cs="Calibri"/>
-          <w:i/>
-          <w:sz w:val="24"/>
-          <w:szCs w:val="24"/>
-        </w:rPr>
-      </w:pPr>
-    </w:p>
-    <w:p>
-      <w:pPr>
-        <w:pBdr>
-          <w:top w:val="nil"/>
-          <w:left w:val="nil"/>
-          <w:bottom w:val="nil"/>
-          <w:right w:val="nil"/>
-          <w:between w:val="nil"/>
-        </w:pBdr>
-        <w:rPr>
-          <w:rFonts w:ascii="Calibri" w:eastAsia="Calibri" w:hAnsi="Calibri" w:cs="Calibri"/>
           <w:sz w:val="28"/>
           <w:szCs w:val="28"/>
         </w:rPr>
@@ -1033,42 +1138,6 @@
         <w:tab/>
         <w:t>Fail to seduce any leaders before the Treaty ends.</w:t>
       </w:r>
-      <w:bookmarkStart w:id="0" w:name="_GoBack"/>
-      <w:bookmarkEnd w:id="0"/>
-    </w:p>
-    <w:p>
-      <w:pPr>
-        <w:pBdr>
-          <w:top w:val="nil"/>
-          <w:left w:val="nil"/>
-          <w:bottom w:val="nil"/>
-          <w:right w:val="nil"/>
-          <w:between w:val="nil"/>
-        </w:pBdr>
-        <w:rPr>
-          <w:rFonts w:ascii="Calibri" w:eastAsia="Calibri" w:hAnsi="Calibri" w:cs="Calibri"/>
-          <w:i/>
-          <w:sz w:val="24"/>
-          <w:szCs w:val="24"/>
-        </w:rPr>
-      </w:pPr>
-    </w:p>
-    <w:p>
-      <w:pPr>
-        <w:pBdr>
-          <w:top w:val="nil"/>
-          <w:left w:val="nil"/>
-          <w:bottom w:val="nil"/>
-          <w:right w:val="nil"/>
-          <w:between w:val="nil"/>
-        </w:pBdr>
-        <w:rPr>
-          <w:rFonts w:ascii="Calibri" w:eastAsia="Calibri" w:hAnsi="Calibri" w:cs="Calibri"/>
-          <w:i/>
-          <w:sz w:val="24"/>
-          <w:szCs w:val="24"/>
-        </w:rPr>
-      </w:pPr>
     </w:p>
     <w:p>
       <w:pPr>
@@ -1109,6 +1178,14 @@
         </w:rPr>
         <w:t>SCOPE:</w:t>
       </w:r>
+      <w:r>
+        <w:rPr>
+          <w:rFonts w:ascii="Calibri" w:eastAsia="Calibri" w:hAnsi="Calibri" w:cs="Calibri"/>
+          <w:sz w:val="28"/>
+          <w:szCs w:val="28"/>
+        </w:rPr>
+        <w:t xml:space="preserve"> Small.</w:t>
+      </w:r>
     </w:p>
     <w:p>
       <w:pPr>
@@ -1151,22 +1228,6 @@
           <w:szCs w:val="28"/>
         </w:rPr>
       </w:pPr>
-    </w:p>
-    <w:p>
-      <w:pPr>
-        <w:pBdr>
-          <w:top w:val="nil"/>
-          <w:left w:val="nil"/>
-          <w:bottom w:val="nil"/>
-          <w:right w:val="nil"/>
-          <w:between w:val="nil"/>
-        </w:pBdr>
-        <w:rPr>
-          <w:rFonts w:ascii="Calibri" w:eastAsia="Calibri" w:hAnsi="Calibri" w:cs="Calibri"/>
-          <w:sz w:val="28"/>
-          <w:szCs w:val="28"/>
-        </w:rPr>
-      </w:pPr>
       <w:r>
         <w:rPr>
           <w:rFonts w:ascii="Calibri" w:eastAsia="Calibri" w:hAnsi="Calibri" w:cs="Calibri"/>
@@ -1175,23 +1236,64 @@
         </w:rPr>
         <w:t>Replay Value:</w:t>
       </w:r>
-    </w:p>
-    <w:p>
-      <w:pPr>
-        <w:pBdr>
-          <w:top w:val="nil"/>
-          <w:left w:val="nil"/>
-          <w:bottom w:val="nil"/>
-          <w:right w:val="nil"/>
-          <w:between w:val="nil"/>
-        </w:pBdr>
-        <w:rPr>
-          <w:rFonts w:ascii="Calibri" w:eastAsia="Calibri" w:hAnsi="Calibri" w:cs="Calibri"/>
-          <w:i/>
-          <w:sz w:val="24"/>
-          <w:szCs w:val="24"/>
-        </w:rPr>
-      </w:pPr>
+      <w:r>
+        <w:rPr>
+          <w:rFonts w:ascii="Calibri" w:eastAsia="Calibri" w:hAnsi="Calibri" w:cs="Calibri"/>
+          <w:sz w:val="28"/>
+          <w:szCs w:val="28"/>
+        </w:rPr>
+        <w:t xml:space="preserve"> </w:t>
+      </w:r>
+      <w:r>
+        <w:rPr>
+          <w:rFonts w:ascii="Calibri" w:eastAsia="Calibri" w:hAnsi="Calibri" w:cs="Calibri"/>
+          <w:sz w:val="28"/>
+          <w:szCs w:val="28"/>
+        </w:rPr>
+        <w:tab/>
+        <w:t>-There are multiple endings.</w:t>
+      </w:r>
+    </w:p>
+    <w:p>
+      <w:pPr>
+        <w:pBdr>
+          <w:top w:val="nil"/>
+          <w:left w:val="nil"/>
+          <w:bottom w:val="nil"/>
+          <w:right w:val="nil"/>
+          <w:between w:val="nil"/>
+        </w:pBdr>
+        <w:rPr>
+          <w:rFonts w:ascii="Calibri" w:eastAsia="Calibri" w:hAnsi="Calibri" w:cs="Calibri"/>
+          <w:sz w:val="28"/>
+          <w:szCs w:val="28"/>
+        </w:rPr>
+      </w:pPr>
+      <w:r>
+        <w:rPr>
+          <w:rFonts w:ascii="Calibri" w:eastAsia="Calibri" w:hAnsi="Calibri" w:cs="Calibri"/>
+          <w:sz w:val="28"/>
+          <w:szCs w:val="28"/>
+        </w:rPr>
+        <w:tab/>
+      </w:r>
+      <w:r>
+        <w:rPr>
+          <w:rFonts w:ascii="Calibri" w:eastAsia="Calibri" w:hAnsi="Calibri" w:cs="Calibri"/>
+          <w:sz w:val="28"/>
+          <w:szCs w:val="28"/>
+        </w:rPr>
+        <w:tab/>
+      </w:r>
+      <w:r>
+        <w:rPr>
+          <w:rFonts w:ascii="Calibri" w:eastAsia="Calibri" w:hAnsi="Calibri" w:cs="Calibri"/>
+          <w:sz w:val="28"/>
+          <w:szCs w:val="28"/>
+        </w:rPr>
+        <w:tab/>
+        <w:t>-Plenty of unique kill messages.</w:t>
+      </w:r>
     </w:p>
     <w:p>
       <w:pPr>
@@ -1330,6 +1432,22 @@
         </w:rPr>
         <w:t>Narrative</w:t>
       </w:r>
+      <w:r>
+        <w:rPr>
+          <w:rFonts w:ascii="Calibri" w:eastAsia="Calibri" w:hAnsi="Calibri" w:cs="Calibri"/>
+          <w:sz w:val="28"/>
+          <w:szCs w:val="28"/>
+        </w:rPr>
+        <w:t xml:space="preserve">: </w:t>
+      </w:r>
+      <w:r>
+        <w:rPr>
+          <w:rFonts w:ascii="Calibri" w:eastAsia="Calibri" w:hAnsi="Calibri" w:cs="Calibri"/>
+          <w:sz w:val="28"/>
+          <w:szCs w:val="28"/>
+        </w:rPr>
+        <w:t>Traditional Dating Simulator games.</w:t>
+      </w:r>
     </w:p>
     <w:p>
       <w:pPr>
@@ -1376,6 +1494,14 @@
         </w:rPr>
         <w:t>Mechanics</w:t>
       </w:r>
+      <w:r>
+        <w:rPr>
+          <w:rFonts w:ascii="Calibri" w:eastAsia="Calibri" w:hAnsi="Calibri" w:cs="Calibri"/>
+          <w:sz w:val="28"/>
+          <w:szCs w:val="28"/>
+        </w:rPr>
+        <w:t>: Traditional Dating Simulator games. Graphic Novels.</w:t>
+      </w:r>
     </w:p>
     <w:p>
       <w:pPr>
@@ -1422,6 +1548,14 @@
         </w:rPr>
         <w:t>Visual Style</w:t>
       </w:r>
+      <w:r>
+        <w:rPr>
+          <w:rFonts w:ascii="Calibri" w:eastAsia="Calibri" w:hAnsi="Calibri" w:cs="Calibri"/>
+          <w:sz w:val="28"/>
+          <w:szCs w:val="28"/>
+        </w:rPr>
+        <w:t>: Graphic Novels / anime. Pixel art.</w:t>
+      </w:r>
     </w:p>
     <w:p>
       <w:pPr>
@@ -1534,6 +1668,11 @@
     </w:p>
     <w:p>
       <w:pPr>
+        <w:pStyle w:val="ListParagraph"/>
+        <w:numPr>
+          <w:ilvl w:val="0"/>
+          <w:numId w:val="5"/>
+        </w:numPr>
         <w:pBdr>
           <w:top w:val="nil"/>
           <w:left w:val="nil"/>
@@ -1548,9 +1687,22 @@
           <w:szCs w:val="28"/>
         </w:rPr>
       </w:pPr>
-    </w:p>
-    <w:p>
-      <w:pPr>
+      <w:r>
+        <w:rPr>
+          <w:rFonts w:ascii="Calibri" w:eastAsia="Calibri" w:hAnsi="Calibri" w:cs="Calibri"/>
+          <w:sz w:val="28"/>
+          <w:szCs w:val="28"/>
+        </w:rPr>
+        <w:t>This game originally was going to have platforming sections as a means of earning money for gifts.</w:t>
+      </w:r>
+    </w:p>
+    <w:p>
+      <w:pPr>
+        <w:pStyle w:val="ListParagraph"/>
+        <w:numPr>
+          <w:ilvl w:val="0"/>
+          <w:numId w:val="5"/>
+        </w:numPr>
         <w:pBdr>
           <w:top w:val="nil"/>
           <w:left w:val="nil"/>
@@ -1561,12 +1713,70 @@
         <w:jc w:val="center"/>
         <w:rPr>
           <w:rFonts w:ascii="Calibri" w:eastAsia="Calibri" w:hAnsi="Calibri" w:cs="Calibri"/>
-          <w:i/>
-          <w:sz w:val="24"/>
-          <w:szCs w:val="24"/>
-        </w:rPr>
-      </w:pPr>
-      <w:r>
+          <w:sz w:val="28"/>
+          <w:szCs w:val="28"/>
+        </w:rPr>
+      </w:pPr>
+      <w:r>
+        <w:rPr>
+          <w:rFonts w:ascii="Calibri" w:eastAsia="Calibri" w:hAnsi="Calibri" w:cs="Calibri"/>
+          <w:sz w:val="28"/>
+          <w:szCs w:val="28"/>
+        </w:rPr>
+        <w:t>We also would have implemented a Jealousy system, or some way to have positive ethical polygamy.</w:t>
+      </w:r>
+    </w:p>
+    <w:p>
+      <w:pPr>
+        <w:pStyle w:val="ListParagraph"/>
+        <w:numPr>
+          <w:ilvl w:val="0"/>
+          <w:numId w:val="5"/>
+        </w:numPr>
+        <w:pBdr>
+          <w:top w:val="nil"/>
+          <w:left w:val="nil"/>
+          <w:bottom w:val="nil"/>
+          <w:right w:val="nil"/>
+          <w:between w:val="nil"/>
+        </w:pBdr>
+        <w:jc w:val="center"/>
+        <w:rPr>
+          <w:rFonts w:ascii="Calibri" w:eastAsia="Calibri" w:hAnsi="Calibri" w:cs="Calibri"/>
+          <w:sz w:val="28"/>
+          <w:szCs w:val="28"/>
+        </w:rPr>
+      </w:pPr>
+      <w:r>
+        <w:rPr>
+          <w:rFonts w:ascii="Calibri" w:eastAsia="Calibri" w:hAnsi="Calibri" w:cs="Calibri"/>
+          <w:sz w:val="28"/>
+          <w:szCs w:val="28"/>
+        </w:rPr>
+        <w:t>We also had additional character ideas, including being able to talk to/romance the shopkeep.</w:t>
+      </w:r>
+      <w:bookmarkStart w:id="0" w:name="_GoBack"/>
+      <w:bookmarkEnd w:id="0"/>
+    </w:p>
+    <w:p>
+      <w:pPr>
+        <w:pBdr>
+          <w:top w:val="nil"/>
+          <w:left w:val="nil"/>
+          <w:bottom w:val="nil"/>
+          <w:right w:val="nil"/>
+          <w:between w:val="nil"/>
+        </w:pBdr>
+        <w:jc w:val="center"/>
+        <w:rPr>
+          <w:rFonts w:ascii="Calibri" w:eastAsia="Calibri" w:hAnsi="Calibri" w:cs="Calibri"/>
+          <w:i/>
+          <w:sz w:val="24"/>
+          <w:szCs w:val="24"/>
+        </w:rPr>
+      </w:pPr>
+      <w:r>
+        <w:lastRenderedPageBreak/>
         <w:pict w14:anchorId="1A18C448">
           <v:rect id="_x0000_i1033" style="width:0;height:1.5pt" o:hralign="center" o:hrstd="t" o:hr="t" fillcolor="#a0a0a0" stroked="f"/>
         </w:pict>
@@ -1659,7 +1869,7 @@
           <w:sz w:val="30"/>
           <w:szCs w:val="30"/>
         </w:rPr>
-        <w:t>PRICE  (Extra EXTRA Credit!)</w:t>
+        <w:t>PRICE (Extra EXTRA Credit!)</w:t>
       </w:r>
     </w:p>
     <w:p>
@@ -1700,33 +1910,6 @@
           <v:rect id="_x0000_i1035" style="width:0;height:1.5pt" o:hralign="center" o:hrstd="t" o:hr="t" fillcolor="#a0a0a0" stroked="f"/>
         </w:pict>
       </w:r>
-    </w:p>
-    <w:p>
-      <w:pPr>
-        <w:pBdr>
-          <w:top w:val="nil"/>
-          <w:left w:val="nil"/>
-          <w:bottom w:val="nil"/>
-          <w:right w:val="nil"/>
-          <w:between w:val="nil"/>
-        </w:pBdr>
-        <w:rPr>
-          <w:rFonts w:ascii="Calibri" w:eastAsia="Calibri" w:hAnsi="Calibri" w:cs="Calibri"/>
-          <w:sz w:val="24"/>
-          <w:szCs w:val="24"/>
-        </w:rPr>
-      </w:pPr>
-    </w:p>
-    <w:p>
-      <w:pPr>
-        <w:pBdr>
-          <w:top w:val="nil"/>
-          <w:left w:val="nil"/>
-          <w:bottom w:val="nil"/>
-          <w:right w:val="nil"/>
-          <w:between w:val="nil"/>
-        </w:pBdr>
-      </w:pPr>
     </w:p>
     <w:sectPr>
       <w:pgSz w:w="12240" w:h="15840"/>
@@ -1739,7 +1922,7 @@
 </file>
 
 <file path=word/numbering.xml><?xml version="1.0" encoding="utf-8"?>
-<w:numbering xmlns:wpc="http://schemas.microsoft.com/office/word/2010/wordprocessingCanvas" xmlns:cx="http://schemas.microsoft.com/office/drawing/2014/chartex" xmlns:cx1="http://schemas.microsoft.com/office/drawing/2015/9/8/chartex" xmlns:mc="http://schemas.openxmlformats.org/markup-compatibility/2006" xmlns:o="urn:schemas-microsoft-com:office:office" xmlns:r="http://schemas.openxmlformats.org/officeDocument/2006/relationships" xmlns:m="http://schemas.openxmlformats.org/officeDocument/2006/math" xmlns:v="urn:schemas-microsoft-com:vml" xmlns:wp14="http://schemas.microsoft.com/office/word/2010/wordprocessingDrawing" xmlns:wp="http://schemas.openxmlformats.org/drawingml/2006/wordprocessingDrawing" xmlns:w10="urn:schemas-microsoft-com:office:word" xmlns:w="http://schemas.openxmlformats.org/wordprocessingml/2006/main" xmlns:w14="http://schemas.microsoft.com/office/word/2010/wordml" xmlns:w15="http://schemas.microsoft.com/office/word/2012/wordml" xmlns:w16se="http://schemas.microsoft.com/office/word/2015/wordml/symex" xmlns:wpg="http://schemas.microsoft.com/office/word/2010/wordprocessingGroup" xmlns:wpi="http://schemas.microsoft.com/office/word/2010/wordprocessingInk" xmlns:wne="http://schemas.microsoft.com/office/word/2006/wordml" xmlns:wps="http://schemas.microsoft.com/office/word/2010/wordprocessingShape" mc:Ignorable="w14 w15 w16se wp14">
+<w:numbering xmlns:wpc="http://schemas.microsoft.com/office/word/2010/wordprocessingCanvas" xmlns:cx="http://schemas.microsoft.com/office/drawing/2014/chartex" xmlns:cx1="http://schemas.microsoft.com/office/drawing/2015/9/8/chartex" xmlns:cx2="http://schemas.microsoft.com/office/drawing/2015/10/21/chartex" xmlns:cx3="http://schemas.microsoft.com/office/drawing/2016/5/9/chartex" xmlns:cx4="http://schemas.microsoft.com/office/drawing/2016/5/10/chartex" xmlns:cx5="http://schemas.microsoft.com/office/drawing/2016/5/11/chartex" xmlns:cx6="http://schemas.microsoft.com/office/drawing/2016/5/12/chartex" xmlns:cx7="http://schemas.microsoft.com/office/drawing/2016/5/13/chartex" xmlns:cx8="http://schemas.microsoft.com/office/drawing/2016/5/14/chartex" xmlns:mc="http://schemas.openxmlformats.org/markup-compatibility/2006" xmlns:aink="http://schemas.microsoft.com/office/drawing/2016/ink" xmlns:am3d="http://schemas.microsoft.com/office/drawing/2017/model3d" xmlns:o="urn:schemas-microsoft-com:office:office" xmlns:r="http://schemas.openxmlformats.org/officeDocument/2006/relationships" xmlns:m="http://schemas.openxmlformats.org/officeDocument/2006/math" xmlns:v="urn:schemas-microsoft-com:vml" xmlns:wp14="http://schemas.microsoft.com/office/word/2010/wordprocessingDrawing" xmlns:wp="http://schemas.openxmlformats.org/drawingml/2006/wordprocessingDrawing" xmlns:w10="urn:schemas-microsoft-com:office:word" xmlns:w="http://schemas.openxmlformats.org/wordprocessingml/2006/main" xmlns:w14="http://schemas.microsoft.com/office/word/2010/wordml" xmlns:w15="http://schemas.microsoft.com/office/word/2012/wordml" xmlns:w16cid="http://schemas.microsoft.com/office/word/2016/wordml/cid" xmlns:w16se="http://schemas.microsoft.com/office/word/2015/wordml/symex" xmlns:wpg="http://schemas.microsoft.com/office/word/2010/wordprocessingGroup" xmlns:wpi="http://schemas.microsoft.com/office/word/2010/wordprocessingInk" xmlns:wne="http://schemas.microsoft.com/office/word/2006/wordml" xmlns:wps="http://schemas.microsoft.com/office/word/2010/wordprocessingShape" mc:Ignorable="w14 w15 w16se w16cid wp14">
   <w:abstractNum w:abstractNumId="0" w15:restartNumberingAfterBreak="0">
     <w:nsid w:val="0F6542EF"/>
     <w:multiLevelType w:val="multilevel"/>
@@ -2082,7 +2265,120 @@
   <w:abstractNum w:abstractNumId="3" w15:restartNumberingAfterBreak="0">
     <w:nsid w:val="5B69064D"/>
     <w:multiLevelType w:val="hybridMultilevel"/>
-    <w:tmpl w:val="BC36FC32"/>
+    <w:tmpl w:val="3176F3B2"/>
+    <w:lvl w:ilvl="0" w:tplc="04090001">
+      <w:start w:val="1"/>
+      <w:numFmt w:val="bullet"/>
+      <w:lvlText w:val=""/>
+      <w:lvlJc w:val="left"/>
+      <w:pPr>
+        <w:ind w:left="720" w:hanging="360"/>
+      </w:pPr>
+      <w:rPr>
+        <w:rFonts w:ascii="Symbol" w:hAnsi="Symbol" w:hint="default"/>
+      </w:rPr>
+    </w:lvl>
+    <w:lvl w:ilvl="1" w:tplc="04090003" w:tentative="1">
+      <w:start w:val="1"/>
+      <w:numFmt w:val="bullet"/>
+      <w:lvlText w:val="o"/>
+      <w:lvlJc w:val="left"/>
+      <w:pPr>
+        <w:ind w:left="1440" w:hanging="360"/>
+      </w:pPr>
+      <w:rPr>
+        <w:rFonts w:ascii="Courier New" w:hAnsi="Courier New" w:cs="Courier New" w:hint="default"/>
+      </w:rPr>
+    </w:lvl>
+    <w:lvl w:ilvl="2" w:tplc="04090005" w:tentative="1">
+      <w:start w:val="1"/>
+      <w:numFmt w:val="bullet"/>
+      <w:lvlText w:val=""/>
+      <w:lvlJc w:val="left"/>
+      <w:pPr>
+        <w:ind w:left="2160" w:hanging="360"/>
+      </w:pPr>
+      <w:rPr>
+        <w:rFonts w:ascii="Wingdings" w:hAnsi="Wingdings" w:hint="default"/>
+      </w:rPr>
+    </w:lvl>
+    <w:lvl w:ilvl="3" w:tplc="04090001" w:tentative="1">
+      <w:start w:val="1"/>
+      <w:numFmt w:val="bullet"/>
+      <w:lvlText w:val=""/>
+      <w:lvlJc w:val="left"/>
+      <w:pPr>
+        <w:ind w:left="2880" w:hanging="360"/>
+      </w:pPr>
+      <w:rPr>
+        <w:rFonts w:ascii="Symbol" w:hAnsi="Symbol" w:hint="default"/>
+      </w:rPr>
+    </w:lvl>
+    <w:lvl w:ilvl="4" w:tplc="04090003" w:tentative="1">
+      <w:start w:val="1"/>
+      <w:numFmt w:val="bullet"/>
+      <w:lvlText w:val="o"/>
+      <w:lvlJc w:val="left"/>
+      <w:pPr>
+        <w:ind w:left="3600" w:hanging="360"/>
+      </w:pPr>
+      <w:rPr>
+        <w:rFonts w:ascii="Courier New" w:hAnsi="Courier New" w:cs="Courier New" w:hint="default"/>
+      </w:rPr>
+    </w:lvl>
+    <w:lvl w:ilvl="5" w:tplc="04090005" w:tentative="1">
+      <w:start w:val="1"/>
+      <w:numFmt w:val="bullet"/>
+      <w:lvlText w:val=""/>
+      <w:lvlJc w:val="left"/>
+      <w:pPr>
+        <w:ind w:left="4320" w:hanging="360"/>
+      </w:pPr>
+      <w:rPr>
+        <w:rFonts w:ascii="Wingdings" w:hAnsi="Wingdings" w:hint="default"/>
+      </w:rPr>
+    </w:lvl>
+    <w:lvl w:ilvl="6" w:tplc="04090001" w:tentative="1">
+      <w:start w:val="1"/>
+      <w:numFmt w:val="bullet"/>
+      <w:lvlText w:val=""/>
+      <w:lvlJc w:val="left"/>
+      <w:pPr>
+        <w:ind w:left="5040" w:hanging="360"/>
+      </w:pPr>
+      <w:rPr>
+        <w:rFonts w:ascii="Symbol" w:hAnsi="Symbol" w:hint="default"/>
+      </w:rPr>
+    </w:lvl>
+    <w:lvl w:ilvl="7" w:tplc="04090003" w:tentative="1">
+      <w:start w:val="1"/>
+      <w:numFmt w:val="bullet"/>
+      <w:lvlText w:val="o"/>
+      <w:lvlJc w:val="left"/>
+      <w:pPr>
+        <w:ind w:left="5760" w:hanging="360"/>
+      </w:pPr>
+      <w:rPr>
+        <w:rFonts w:ascii="Courier New" w:hAnsi="Courier New" w:cs="Courier New" w:hint="default"/>
+      </w:rPr>
+    </w:lvl>
+    <w:lvl w:ilvl="8" w:tplc="04090005" w:tentative="1">
+      <w:start w:val="1"/>
+      <w:numFmt w:val="bullet"/>
+      <w:lvlText w:val=""/>
+      <w:lvlJc w:val="left"/>
+      <w:pPr>
+        <w:ind w:left="6480" w:hanging="360"/>
+      </w:pPr>
+      <w:rPr>
+        <w:rFonts w:ascii="Wingdings" w:hAnsi="Wingdings" w:hint="default"/>
+      </w:rPr>
+    </w:lvl>
+  </w:abstractNum>
+  <w:abstractNum w:abstractNumId="4" w15:restartNumberingAfterBreak="0">
+    <w:nsid w:val="67F44F53"/>
+    <w:multiLevelType w:val="hybridMultilevel"/>
+    <w:tmpl w:val="B43E4E3C"/>
     <w:lvl w:ilvl="0" w:tplc="04090001">
       <w:start w:val="1"/>
       <w:numFmt w:val="bullet"/>
@@ -2204,11 +2500,14 @@
   <w:num w:numId="4">
     <w:abstractNumId w:val="3"/>
   </w:num>
+  <w:num w:numId="5">
+    <w:abstractNumId w:val="4"/>
+  </w:num>
 </w:numbering>
 </file>
 
 <file path=word/styles.xml><?xml version="1.0" encoding="utf-8"?>
-<w:styles xmlns:mc="http://schemas.openxmlformats.org/markup-compatibility/2006" xmlns:r="http://schemas.openxmlformats.org/officeDocument/2006/relationships" xmlns:w="http://schemas.openxmlformats.org/wordprocessingml/2006/main" xmlns:w14="http://schemas.microsoft.com/office/word/2010/wordml" xmlns:w15="http://schemas.microsoft.com/office/word/2012/wordml" xmlns:w16se="http://schemas.microsoft.com/office/word/2015/wordml/symex" mc:Ignorable="w14 w15 w16se">
+<w:styles xmlns:mc="http://schemas.openxmlformats.org/markup-compatibility/2006" xmlns:r="http://schemas.openxmlformats.org/officeDocument/2006/relationships" xmlns:w="http://schemas.openxmlformats.org/wordprocessingml/2006/main" xmlns:w14="http://schemas.microsoft.com/office/word/2010/wordml" xmlns:w15="http://schemas.microsoft.com/office/word/2012/wordml" xmlns:w16cid="http://schemas.microsoft.com/office/word/2016/wordml/cid" xmlns:w16se="http://schemas.microsoft.com/office/word/2015/wordml/symex" mc:Ignorable="w14 w15 w16se w16cid">
   <w:docDefaults>
     <w:rPrDefault>
       <w:rPr>
@@ -2224,7 +2523,7 @@
       </w:pPr>
     </w:pPrDefault>
   </w:docDefaults>
-  <w:latentStyles w:defLockedState="0" w:defUIPriority="99" w:defSemiHidden="0" w:defUnhideWhenUsed="0" w:defQFormat="0" w:count="371">
+  <w:latentStyles w:defLockedState="0" w:defUIPriority="99" w:defSemiHidden="0" w:defUnhideWhenUsed="0" w:defQFormat="0" w:count="376">
     <w:lsdException w:name="Normal" w:uiPriority="0" w:qFormat="1"/>
     <w:lsdException w:name="heading 1" w:uiPriority="9" w:qFormat="1"/>
     <w:lsdException w:name="heading 2" w:semiHidden="1" w:uiPriority="9" w:unhideWhenUsed="1" w:qFormat="1"/>
@@ -2330,7 +2629,6 @@
     <w:lsdException w:name="HTML Sample" w:semiHidden="1" w:unhideWhenUsed="1"/>
     <w:lsdException w:name="HTML Typewriter" w:semiHidden="1" w:unhideWhenUsed="1"/>
     <w:lsdException w:name="HTML Variable" w:semiHidden="1" w:unhideWhenUsed="1"/>
-    <w:lsdException w:name="Normal Table" w:semiHidden="1" w:unhideWhenUsed="1"/>
     <w:lsdException w:name="annotation subject" w:semiHidden="1" w:unhideWhenUsed="1"/>
     <w:lsdException w:name="No List" w:semiHidden="1" w:unhideWhenUsed="1"/>
     <w:lsdException w:name="Outline List 1" w:semiHidden="1" w:unhideWhenUsed="1"/>
@@ -2373,11 +2671,8 @@
     <w:lsdException w:name="Table Contemporary" w:semiHidden="1" w:unhideWhenUsed="1"/>
     <w:lsdException w:name="Table Elegant" w:semiHidden="1" w:unhideWhenUsed="1"/>
     <w:lsdException w:name="Table Professional" w:semiHidden="1" w:unhideWhenUsed="1"/>
-    <w:lsdException w:name="Table Subtle 1" w:semiHidden="1" w:unhideWhenUsed="1"/>
     <w:lsdException w:name="Table Subtle 2" w:semiHidden="1" w:unhideWhenUsed="1"/>
     <w:lsdException w:name="Table Web 1" w:semiHidden="1" w:unhideWhenUsed="1"/>
-    <w:lsdException w:name="Table Web 2" w:semiHidden="1" w:unhideWhenUsed="1"/>
-    <w:lsdException w:name="Table Web 3" w:semiHidden="1" w:unhideWhenUsed="1"/>
     <w:lsdException w:name="Balloon Text" w:semiHidden="1" w:unhideWhenUsed="1"/>
     <w:lsdException w:name="Table Grid" w:uiPriority="39"/>
     <w:lsdException w:name="Table Theme" w:semiHidden="1" w:unhideWhenUsed="1"/>
@@ -2596,6 +2891,11 @@
     <w:lsdException w:name="List Table 5 Dark Accent 6" w:uiPriority="50"/>
     <w:lsdException w:name="List Table 6 Colorful Accent 6" w:uiPriority="51"/>
     <w:lsdException w:name="List Table 7 Colorful Accent 6" w:uiPriority="52"/>
+    <w:lsdException w:name="Mention" w:semiHidden="1" w:unhideWhenUsed="1"/>
+    <w:lsdException w:name="Smart Hyperlink" w:semiHidden="1" w:unhideWhenUsed="1"/>
+    <w:lsdException w:name="Hashtag" w:semiHidden="1" w:unhideWhenUsed="1"/>
+    <w:lsdException w:name="Unresolved Mention" w:semiHidden="1" w:unhideWhenUsed="1"/>
+    <w:lsdException w:name="Smart Link" w:semiHidden="1" w:unhideWhenUsed="1"/>
   </w:latentStyles>
   <w:style w:type="paragraph" w:default="1" w:styleId="Normal">
     <w:name w:val="Normal"/>

</xml_diff>